<commit_message>
Worked on the flowchart of the program and completed the c source file
</commit_message>
<xml_diff>
--- a/Homework/Program 2/CSC150Program2DirectionsF22.docx
+++ b/Homework/Program 2/CSC150Program2DirectionsF22.docx
@@ -343,7 +343,19 @@
         <w:rPr>
           <w:rFonts w:ascii="Arial" w:hAnsi="Arial" w:cs="Arial"/>
         </w:rPr>
-        <w:t>, save it into a .doc or .docx file and submit it with you program file as stated above</w:t>
+        <w:t>, save it into a .doc or .docx file and submit it with you</w:t>
+      </w:r>
+      <w:r>
+        <w:rPr>
+          <w:rFonts w:ascii="Arial" w:hAnsi="Arial" w:cs="Arial"/>
+        </w:rPr>
+        <w:t>r</w:t>
+      </w:r>
+      <w:r>
+        <w:rPr>
+          <w:rFonts w:ascii="Arial" w:hAnsi="Arial" w:cs="Arial"/>
+        </w:rPr>
+        <w:t xml:space="preserve"> program file as stated above</w:t>
       </w:r>
       <w:r>
         <w:rPr>

</xml_diff>